<commit_message>
Updated forms and addded some requested changes
</commit_message>
<xml_diff>
--- a/docassemble/LLAW33012021S1FLAC2/data/templates/FORM_NO_3_NOTICE.docx
+++ b/docassemble/LLAW33012021S1FLAC2/data/templates/FORM_NO_3_NOTICE.docx
@@ -1,41 +1,33 @@
 
 <file path=word/document.xml><?xml version="1.0" encoding="utf-8"?>
-<w:document xmlns:wpc="http://schemas.microsoft.com/office/word/2010/wordprocessingCanvas" xmlns:cx="http://schemas.microsoft.com/office/drawing/2014/chartex" xmlns:cx1="http://schemas.microsoft.com/office/drawing/2015/9/8/chartex" xmlns:cx2="http://schemas.microsoft.com/office/drawing/2015/10/21/chartex" xmlns:cx3="http://schemas.microsoft.com/office/drawing/2016/5/9/chartex" xmlns:cx4="http://schemas.microsoft.com/office/drawing/2016/5/10/chartex" xmlns:cx5="http://schemas.microsoft.com/office/drawing/2016/5/11/chartex" xmlns:cx6="http://schemas.microsoft.com/office/drawing/2016/5/12/chartex" xmlns:cx7="http://schemas.microsoft.com/office/drawing/2016/5/13/chartex" xmlns:cx8="http://schemas.microsoft.com/office/drawing/2016/5/14/chartex" xmlns:mc="http://schemas.openxmlformats.org/markup-compatibility/2006" xmlns:aink="http://schemas.microsoft.com/office/drawing/2016/ink" xmlns:am3d="http://schemas.microsoft.com/office/drawing/2017/model3d" xmlns:o="urn:schemas-microsoft-com:office:office" xmlns:r="http://schemas.openxmlformats.org/officeDocument/2006/relationships" xmlns:m="http://schemas.openxmlformats.org/officeDocument/2006/math" xmlns:v="urn:schemas-microsoft-com:vml" xmlns:wp14="http://schemas.microsoft.com/office/word/2010/wordprocessingDrawing" xmlns:wp="http://schemas.openxmlformats.org/drawingml/2006/wordprocessingDrawing" xmlns:w10="urn:schemas-microsoft-com:office:word" xmlns:w="http://schemas.openxmlformats.org/wordprocessingml/2006/main" xmlns:w14="http://schemas.microsoft.com/office/word/2010/wordml" xmlns:w15="http://schemas.microsoft.com/office/word/2012/wordml" xmlns:w16cex="http://schemas.microsoft.com/office/word/2018/wordml/cex" xmlns:w16cid="http://schemas.microsoft.com/office/word/2016/wordml/cid" xmlns:w16="http://schemas.microsoft.com/office/word/2018/wordml" xmlns:w16sdtdh="http://schemas.microsoft.com/office/word/2020/wordml/sdtdatahash" xmlns:w16se="http://schemas.microsoft.com/office/word/2015/wordml/symex" xmlns:wpg="http://schemas.microsoft.com/office/word/2010/wordprocessingGroup" xmlns:wpi="http://schemas.microsoft.com/office/word/2010/wordprocessingInk" xmlns:wne="http://schemas.microsoft.com/office/word/2006/wordml" xmlns:wps="http://schemas.microsoft.com/office/word/2010/wordprocessingShape" mc:Ignorable="w14 w15 w16se w16cid w16 w16cex w16sdtdh wp14">
+<w:document xmlns:o="urn:schemas-microsoft-com:office:office" xmlns:r="http://schemas.openxmlformats.org/officeDocument/2006/relationships" xmlns:v="urn:schemas-microsoft-com:vml" xmlns:w="http://schemas.openxmlformats.org/wordprocessingml/2006/main" xmlns:w10="urn:schemas-microsoft-com:office:word" xmlns:wp="http://schemas.openxmlformats.org/drawingml/2006/wordprocessingDrawing" xmlns:wps="http://schemas.microsoft.com/office/word/2010/wordprocessingShape" xmlns:wpg="http://schemas.microsoft.com/office/word/2010/wordprocessingGroup" xmlns:mc="http://schemas.openxmlformats.org/markup-compatibility/2006" xmlns:wp14="http://schemas.microsoft.com/office/word/2010/wordprocessingDrawing" xmlns:w14="http://schemas.microsoft.com/office/word/2010/wordml" mc:Ignorable="w14 wp14">
   <w:body>
     <w:p>
       <w:pPr>
-        <w:rPr>
-          <w:rFonts w:ascii="Arial" w:hAnsi="Arial" w:cs="Arial"/>
+        <w:pStyle w:val="Normal"/>
+        <w:spacing w:lineRule="auto" w:line="480"/>
+        <w:rPr/>
+      </w:pPr>
+      <w:r>
+        <w:rPr>
+          <w:rFonts w:cs="Arial" w:ascii="Arial" w:hAnsi="Arial"/>
           <w:b/>
           <w:bCs/>
           <w:sz w:val="24"/>
           <w:szCs w:val="24"/>
         </w:rPr>
-      </w:pPr>
-      <w:r>
-        <w:rPr>
-          <w:rFonts w:ascii="Arial" w:hAnsi="Arial" w:cs="Arial"/>
-          <w:b/>
-          <w:bCs/>
-          <w:sz w:val="24"/>
-          <w:szCs w:val="24"/>
-        </w:rPr>
         <w:t>FORM NO 3</w:t>
       </w:r>
     </w:p>
     <w:p>
       <w:pPr>
-        <w:rPr>
-          <w:rFonts w:ascii="Arial" w:hAnsi="Arial" w:cs="Arial"/>
-          <w:b/>
-          <w:bCs/>
-          <w:sz w:val="24"/>
-          <w:szCs w:val="24"/>
-        </w:rPr>
-      </w:pPr>
-      <w:r>
-        <w:rPr>
-          <w:rFonts w:ascii="Arial" w:hAnsi="Arial" w:cs="Arial"/>
+        <w:pStyle w:val="Normal"/>
+        <w:spacing w:lineRule="auto" w:line="480"/>
+        <w:rPr/>
+      </w:pPr>
+      <w:r>
+        <w:rPr>
+          <w:rFonts w:cs="Arial" w:ascii="Arial" w:hAnsi="Arial"/>
           <w:b/>
           <w:bCs/>
           <w:sz w:val="24"/>
@@ -51,15 +43,12 @@
           <w:ilvl w:val="0"/>
           <w:numId w:val="1"/>
         </w:numPr>
-        <w:rPr>
-          <w:rFonts w:ascii="Arial" w:hAnsi="Arial" w:cs="Arial"/>
-          <w:sz w:val="24"/>
-          <w:szCs w:val="24"/>
-        </w:rPr>
-      </w:pPr>
-      <w:r>
-        <w:rPr>
-          <w:rFonts w:ascii="Arial" w:hAnsi="Arial" w:cs="Arial"/>
+        <w:spacing w:lineRule="auto" w:line="480"/>
+        <w:rPr/>
+      </w:pPr>
+      <w:r>
+        <w:rPr>
+          <w:rFonts w:cs="Arial" w:ascii="Arial" w:hAnsi="Arial"/>
           <w:sz w:val="24"/>
           <w:szCs w:val="24"/>
         </w:rPr>
@@ -67,7 +56,9 @@
       </w:r>
       <w:r>
         <w:rPr>
-          <w:rFonts w:ascii="Arial" w:hAnsi="Arial" w:cs="Arial"/>
+          <w:rFonts w:cs="Arial" w:ascii="Arial" w:hAnsi="Arial"/>
+          <w:b/>
+          <w:bCs/>
           <w:sz w:val="24"/>
           <w:szCs w:val="24"/>
         </w:rPr>
@@ -81,15 +72,12 @@
           <w:ilvl w:val="0"/>
           <w:numId w:val="1"/>
         </w:numPr>
-        <w:rPr>
-          <w:rFonts w:ascii="Arial" w:hAnsi="Arial" w:cs="Arial"/>
-          <w:sz w:val="24"/>
-          <w:szCs w:val="24"/>
-        </w:rPr>
-      </w:pPr>
-      <w:r>
-        <w:rPr>
-          <w:rFonts w:ascii="Arial" w:hAnsi="Arial" w:cs="Arial"/>
+        <w:spacing w:lineRule="auto" w:line="480"/>
+        <w:rPr/>
+      </w:pPr>
+      <w:r>
+        <w:rPr>
+          <w:rFonts w:cs="Arial" w:ascii="Arial" w:hAnsi="Arial"/>
           <w:sz w:val="24"/>
           <w:szCs w:val="24"/>
         </w:rPr>
@@ -97,7 +85,9 @@
       </w:r>
       <w:r>
         <w:rPr>
-          <w:rFonts w:ascii="Arial" w:hAnsi="Arial" w:cs="Arial"/>
+          <w:rFonts w:cs="Arial" w:ascii="Arial" w:hAnsi="Arial"/>
+          <w:b/>
+          <w:bCs/>
           <w:sz w:val="24"/>
           <w:szCs w:val="24"/>
         </w:rPr>
@@ -111,15 +101,12 @@
           <w:ilvl w:val="0"/>
           <w:numId w:val="1"/>
         </w:numPr>
-        <w:rPr>
-          <w:rFonts w:ascii="Arial" w:hAnsi="Arial" w:cs="Arial"/>
-          <w:sz w:val="24"/>
-          <w:szCs w:val="24"/>
-        </w:rPr>
-      </w:pPr>
-      <w:r>
-        <w:rPr>
-          <w:rFonts w:ascii="Arial" w:hAnsi="Arial" w:cs="Arial"/>
+        <w:spacing w:lineRule="auto" w:line="480"/>
+        <w:rPr/>
+      </w:pPr>
+      <w:r>
+        <w:rPr>
+          <w:rFonts w:cs="Arial" w:ascii="Arial" w:hAnsi="Arial"/>
           <w:sz w:val="24"/>
           <w:szCs w:val="24"/>
         </w:rPr>
@@ -128,15 +115,13 @@
     </w:p>
     <w:p>
       <w:pPr>
-        <w:rPr>
-          <w:rFonts w:ascii="Arial" w:hAnsi="Arial" w:cs="Arial"/>
-          <w:sz w:val="24"/>
-          <w:szCs w:val="24"/>
-        </w:rPr>
-      </w:pPr>
-      <w:r>
-        <w:rPr>
-          <w:rFonts w:ascii="Arial" w:hAnsi="Arial" w:cs="Arial"/>
+        <w:pStyle w:val="Normal"/>
+        <w:spacing w:lineRule="auto" w:line="480"/>
+        <w:rPr/>
+      </w:pPr>
+      <w:r>
+        <w:rPr>
+          <w:rFonts w:cs="Arial" w:ascii="Arial" w:hAnsi="Arial"/>
           <w:sz w:val="24"/>
           <w:szCs w:val="24"/>
         </w:rPr>
@@ -144,21 +129,14 @@
       </w:r>
       <w:r>
         <w:rPr>
-          <w:rFonts w:ascii="Arial" w:hAnsi="Arial" w:cs="Arial"/>
+          <w:rFonts w:cs="Arial" w:ascii="Arial" w:hAnsi="Arial"/>
+          <w:b/>
+          <w:bCs/>
           <w:sz w:val="24"/>
           <w:szCs w:val="24"/>
         </w:rPr>
         <w:t>{{ p_objection }}</w:t>
       </w:r>
-    </w:p>
-    <w:p>
-      <w:pPr>
-        <w:rPr>
-          <w:rFonts w:ascii="Arial" w:hAnsi="Arial" w:cs="Arial"/>
-          <w:sz w:val="24"/>
-          <w:szCs w:val="24"/>
-        </w:rPr>
-      </w:pPr>
     </w:p>
     <w:p>
       <w:pPr>
@@ -167,15 +145,12 @@
           <w:ilvl w:val="0"/>
           <w:numId w:val="1"/>
         </w:numPr>
-        <w:rPr>
-          <w:rFonts w:ascii="Arial" w:hAnsi="Arial" w:cs="Arial"/>
-          <w:sz w:val="24"/>
-          <w:szCs w:val="24"/>
-        </w:rPr>
-      </w:pPr>
-      <w:r>
-        <w:rPr>
-          <w:rFonts w:ascii="Arial" w:hAnsi="Arial" w:cs="Arial"/>
+        <w:spacing w:lineRule="auto" w:line="480"/>
+        <w:rPr/>
+      </w:pPr>
+      <w:r>
+        <w:rPr>
+          <w:rFonts w:cs="Arial" w:ascii="Arial" w:hAnsi="Arial"/>
           <w:sz w:val="24"/>
           <w:szCs w:val="24"/>
         </w:rPr>
@@ -184,16 +159,20 @@
     </w:p>
     <w:p>
       <w:pPr>
-        <w:ind w:left="720"/>
-        <w:rPr>
-          <w:rFonts w:ascii="Arial" w:hAnsi="Arial" w:cs="Arial"/>
-          <w:sz w:val="24"/>
-          <w:szCs w:val="24"/>
-        </w:rPr>
-      </w:pPr>
-      <w:r>
-        <w:rPr>
-          <w:rFonts w:ascii="Arial" w:hAnsi="Arial" w:cs="Arial"/>
+        <w:pStyle w:val="Normal"/>
+        <w:spacing w:lineRule="auto" w:line="480"/>
+        <w:ind w:left="720" w:hanging="0"/>
+        <w:rPr>
+          <w:b/>
+          <w:b/>
+          <w:bCs/>
+        </w:rPr>
+      </w:pPr>
+      <w:r>
+        <w:rPr>
+          <w:rFonts w:cs="Arial" w:ascii="Arial" w:hAnsi="Arial"/>
+          <w:b/>
+          <w:bCs/>
           <w:sz w:val="24"/>
           <w:szCs w:val="24"/>
         </w:rPr>
@@ -202,17 +181,13 @@
     </w:p>
     <w:p>
       <w:pPr>
-        <w:rPr>
-          <w:rFonts w:ascii="Arial" w:hAnsi="Arial" w:cs="Arial"/>
-          <w:b/>
-          <w:bCs/>
-          <w:sz w:val="24"/>
-          <w:szCs w:val="24"/>
-        </w:rPr>
-      </w:pPr>
-      <w:r>
-        <w:rPr>
-          <w:rFonts w:ascii="Arial" w:hAnsi="Arial" w:cs="Arial"/>
+        <w:pStyle w:val="Normal"/>
+        <w:spacing w:lineRule="auto" w:line="480"/>
+        <w:rPr/>
+      </w:pPr>
+      <w:r>
+        <w:rPr>
+          <w:rFonts w:cs="Arial" w:ascii="Arial" w:hAnsi="Arial"/>
           <w:b/>
           <w:bCs/>
           <w:sz w:val="24"/>
@@ -228,52 +203,149 @@
           <w:ilvl w:val="0"/>
           <w:numId w:val="1"/>
         </w:numPr>
-        <w:rPr>
-          <w:rFonts w:ascii="Arial" w:hAnsi="Arial" w:cs="Arial"/>
-          <w:sz w:val="24"/>
-          <w:szCs w:val="24"/>
-        </w:rPr>
-      </w:pPr>
-      <w:r>
-        <w:rPr>
-          <w:rFonts w:ascii="Arial" w:hAnsi="Arial" w:cs="Arial"/>
+        <w:spacing w:lineRule="auto" w:line="480"/>
+        <w:rPr/>
+      </w:pPr>
+      <w:r>
+        <w:rPr>
+          <w:rFonts w:cs="Arial" w:ascii="Arial" w:hAnsi="Arial"/>
           <w:sz w:val="24"/>
           <w:szCs w:val="24"/>
         </w:rPr>
         <w:t xml:space="preserve">This notice is given pursuant to the </w:t>
       </w:r>
       <w:r>
+        <w:rPr>
+          <w:rFonts w:cs="Arial" w:ascii="Arial" w:hAnsi="Arial"/>
+          <w:i/>
+          <w:iCs/>
+          <w:sz w:val="24"/>
+          <w:szCs w:val="24"/>
+        </w:rPr>
+        <w:t>Fences Act 1975</w:t>
+      </w:r>
+      <w:r>
+        <w:rPr>
+          <w:rFonts w:cs="Arial" w:ascii="Arial" w:hAnsi="Arial"/>
+          <w:sz w:val="24"/>
+          <w:szCs w:val="24"/>
+        </w:rPr>
+        <w:t xml:space="preserve">. </w:t>
+      </w:r>
+    </w:p>
+    <w:p>
+      <w:pPr>
+        <w:pStyle w:val="Normal"/>
+        <w:spacing w:lineRule="auto" w:line="480"/>
+        <w:ind w:left="720" w:hanging="0"/>
+        <w:rPr/>
+      </w:pPr>
+      <w:r>
+        <w:rPr>
+          <w:rFonts w:cs="Arial" w:ascii="Arial" w:hAnsi="Arial"/>
+          <w:sz w:val="24"/>
+          <w:szCs w:val="24"/>
+        </w:rPr>
+        <w:t>…………………………………</w:t>
+      </w:r>
+      <w:r>
+        <w:rPr>
+          <w:rFonts w:cs="Arial" w:ascii="Arial" w:hAnsi="Arial"/>
+          <w:sz w:val="24"/>
+          <w:szCs w:val="24"/>
+        </w:rPr>
+        <w:t xml:space="preserve">. (Signed)  </w:t>
+      </w:r>
+      <w:r>
+        <w:rPr>
+          <w:rFonts w:cs="Arial" w:ascii="Arial" w:hAnsi="Arial"/>
+          <w:b/>
+          <w:bCs/>
+          <w:sz w:val="24"/>
+          <w:szCs w:val="24"/>
+        </w:rPr>
+        <w:t>{{ o_name }</w:t>
+      </w:r>
+      <w:r>
+        <w:rPr>
+          <w:rFonts w:cs="Arial" w:ascii="Arial" w:hAnsi="Arial"/>
+          <w:b/>
+          <w:bCs/>
+          <w:sz w:val="24"/>
+          <w:szCs w:val="24"/>
+        </w:rPr>
+        <w:t>}</w:t>
+      </w:r>
+      <w:r>
+        <w:rPr>
+          <w:rFonts w:cs="Arial" w:ascii="Arial" w:hAnsi="Arial"/>
+          <w:sz w:val="24"/>
+          <w:szCs w:val="24"/>
+        </w:rPr>
+        <w:t xml:space="preserve"> </w:t>
+      </w:r>
+      <w:r>
+        <w:rPr>
+          <w:rFonts w:cs="Arial" w:ascii="Arial" w:hAnsi="Arial"/>
+          <w:i/>
+          <w:iCs/>
+          <w:sz w:val="24"/>
+          <w:szCs w:val="24"/>
+        </w:rPr>
+        <w:t xml:space="preserve">date:    /     / </w:t>
+      </w:r>
+    </w:p>
+    <w:p>
+      <w:pPr>
+        <w:pStyle w:val="Normal"/>
+        <w:spacing w:lineRule="auto" w:line="480"/>
+        <w:ind w:left="720" w:hanging="0"/>
         <w:rPr>
           <w:rFonts w:ascii="Arial" w:hAnsi="Arial" w:cs="Arial"/>
           <w:i/>
+          <w:i/>
           <w:iCs/>
           <w:sz w:val="24"/>
           <w:szCs w:val="24"/>
         </w:rPr>
-        <w:t>Fences Act 1975</w:t>
-      </w:r>
-      <w:r>
-        <w:rPr>
-          <w:rFonts w:ascii="Arial" w:hAnsi="Arial" w:cs="Arial"/>
-          <w:sz w:val="24"/>
-          <w:szCs w:val="24"/>
-        </w:rPr>
-        <w:t xml:space="preserve">. </w:t>
+      </w:pPr>
+      <w:r>
+        <w:rPr>
+          <w:rFonts w:cs="Arial" w:ascii="Arial" w:hAnsi="Arial"/>
+          <w:i/>
+          <w:iCs/>
+          <w:sz w:val="24"/>
+          <w:szCs w:val="24"/>
+        </w:rPr>
       </w:r>
     </w:p>
     <w:p>
       <w:pPr>
-        <w:pStyle w:val="ListParagraph"/>
+        <w:pStyle w:val="Normal"/>
         <w:rPr>
           <w:rFonts w:ascii="Arial" w:hAnsi="Arial" w:cs="Arial"/>
-          <w:sz w:val="24"/>
-          <w:szCs w:val="24"/>
-        </w:rPr>
-      </w:pPr>
+          <w:i/>
+          <w:i/>
+          <w:iCs/>
+          <w:sz w:val="24"/>
+          <w:szCs w:val="24"/>
+        </w:rPr>
+      </w:pPr>
+      <w:r>
+        <w:rPr>
+          <w:rFonts w:cs="Arial" w:ascii="Arial" w:hAnsi="Arial"/>
+          <w:i/>
+          <w:iCs/>
+          <w:sz w:val="24"/>
+          <w:szCs w:val="24"/>
+        </w:rPr>
+        <w:tab/>
+        <w:tab/>
+      </w:r>
     </w:p>
     <w:p>
       <w:pPr>
-        <w:ind w:left="720"/>
+        <w:pStyle w:val="ListParagraph"/>
         <w:rPr>
           <w:rFonts w:ascii="Arial" w:hAnsi="Arial" w:cs="Arial"/>
           <w:sz w:val="24"/>
@@ -282,371 +354,266 @@
       </w:pPr>
       <w:r>
         <w:rPr>
-          <w:rFonts w:ascii="Arial" w:hAnsi="Arial" w:cs="Arial"/>
-          <w:sz w:val="24"/>
-          <w:szCs w:val="24"/>
-        </w:rPr>
-        <w:t>…………………………………. (</w:t>
-      </w:r>
-      <w:proofErr w:type="gramStart"/>
-      <w:r>
-        <w:rPr>
-          <w:rFonts w:ascii="Arial" w:hAnsi="Arial" w:cs="Arial"/>
-          <w:sz w:val="24"/>
-          <w:szCs w:val="24"/>
-        </w:rPr>
-        <w:t xml:space="preserve">Signed)  </w:t>
-      </w:r>
-      <w:r>
-        <w:rPr>
-          <w:rFonts w:ascii="Arial" w:hAnsi="Arial" w:cs="Arial"/>
-          <w:sz w:val="24"/>
-          <w:szCs w:val="24"/>
-        </w:rPr>
-        <w:t>{</w:t>
-      </w:r>
-      <w:proofErr w:type="gramEnd"/>
-      <w:r>
-        <w:rPr>
-          <w:rFonts w:ascii="Arial" w:hAnsi="Arial" w:cs="Arial"/>
-          <w:sz w:val="24"/>
-          <w:szCs w:val="24"/>
-        </w:rPr>
-        <w:t xml:space="preserve">{ </w:t>
-      </w:r>
-      <w:proofErr w:type="spellStart"/>
-      <w:r>
-        <w:rPr>
-          <w:rFonts w:ascii="Arial" w:hAnsi="Arial" w:cs="Arial"/>
-          <w:sz w:val="24"/>
-          <w:szCs w:val="24"/>
-        </w:rPr>
-        <w:t>o_name</w:t>
-      </w:r>
-      <w:proofErr w:type="spellEnd"/>
-      <w:r>
-        <w:rPr>
-          <w:rFonts w:ascii="Arial" w:hAnsi="Arial" w:cs="Arial"/>
-          <w:sz w:val="24"/>
-          <w:szCs w:val="24"/>
-        </w:rPr>
-        <w:t xml:space="preserve"> }</w:t>
-      </w:r>
-      <w:r>
-        <w:rPr>
-          <w:rFonts w:ascii="Arial" w:hAnsi="Arial" w:cs="Arial"/>
-          <w:sz w:val="24"/>
-          <w:szCs w:val="24"/>
-        </w:rPr>
-        <w:t>}</w:t>
+          <w:rFonts w:cs="Arial" w:ascii="Arial" w:hAnsi="Arial"/>
+          <w:sz w:val="24"/>
+          <w:szCs w:val="24"/>
+        </w:rPr>
       </w:r>
     </w:p>
     <w:p>
       <w:pPr>
-        <w:ind w:left="720"/>
-        <w:rPr>
-          <w:rFonts w:ascii="Arial" w:hAnsi="Arial" w:cs="Arial"/>
-          <w:sz w:val="24"/>
-          <w:szCs w:val="24"/>
-        </w:rPr>
-      </w:pPr>
-      <w:r>
-        <w:rPr>
-          <w:rFonts w:ascii="Arial" w:hAnsi="Arial" w:cs="Arial"/>
-          <w:sz w:val="24"/>
-          <w:szCs w:val="24"/>
-        </w:rPr>
-        <w:br/>
-      </w:r>
-      <w:r>
-        <w:rPr>
-          <w:rFonts w:ascii="Arial" w:hAnsi="Arial" w:cs="Arial"/>
-          <w:sz w:val="24"/>
-          <w:szCs w:val="24"/>
-        </w:rPr>
-        <w:t>……………………</w:t>
-      </w:r>
-    </w:p>
-    <w:p>
-      <w:pPr>
-        <w:ind w:left="720" w:firstLine="720"/>
-        <w:rPr>
-          <w:rFonts w:ascii="Arial" w:hAnsi="Arial" w:cs="Arial"/>
-          <w:sz w:val="24"/>
-          <w:szCs w:val="24"/>
-        </w:rPr>
-      </w:pPr>
-      <w:r>
-        <w:rPr>
-          <w:rFonts w:ascii="Arial" w:hAnsi="Arial" w:cs="Arial"/>
-          <w:i/>
-          <w:iCs/>
-          <w:sz w:val="24"/>
-          <w:szCs w:val="24"/>
-        </w:rPr>
-        <w:t>date</w:t>
-      </w:r>
-      <w:r>
-        <w:rPr>
-          <w:rFonts w:ascii="Arial" w:hAnsi="Arial" w:cs="Arial"/>
-          <w:i/>
-          <w:iCs/>
-          <w:sz w:val="24"/>
-          <w:szCs w:val="24"/>
-        </w:rPr>
-        <w:tab/>
-      </w:r>
-    </w:p>
-    <w:p>
-      <w:pPr>
-        <w:ind w:left="720"/>
-        <w:rPr>
-          <w:rFonts w:ascii="Arial" w:hAnsi="Arial" w:cs="Arial"/>
-          <w:i/>
-          <w:iCs/>
-          <w:sz w:val="24"/>
-          <w:szCs w:val="24"/>
-        </w:rPr>
-      </w:pPr>
-    </w:p>
-    <w:p>
-      <w:pPr>
-        <w:rPr>
-          <w:rFonts w:ascii="Arial" w:hAnsi="Arial" w:cs="Arial"/>
-          <w:i/>
-          <w:iCs/>
-          <w:sz w:val="24"/>
-          <w:szCs w:val="24"/>
-        </w:rPr>
-      </w:pPr>
-      <w:r>
-        <w:rPr>
-          <w:rFonts w:ascii="Arial" w:hAnsi="Arial" w:cs="Arial"/>
-          <w:i/>
-          <w:iCs/>
-          <w:sz w:val="24"/>
-          <w:szCs w:val="24"/>
-        </w:rPr>
-        <w:tab/>
-      </w:r>
-      <w:r>
-        <w:rPr>
-          <w:rFonts w:ascii="Arial" w:hAnsi="Arial" w:cs="Arial"/>
-          <w:i/>
-          <w:iCs/>
-          <w:sz w:val="24"/>
-          <w:szCs w:val="24"/>
-        </w:rPr>
-        <w:tab/>
-      </w:r>
-    </w:p>
-    <w:p>
-      <w:pPr>
-        <w:pStyle w:val="ListParagraph"/>
-        <w:rPr>
-          <w:rFonts w:ascii="Arial" w:hAnsi="Arial" w:cs="Arial"/>
-          <w:sz w:val="24"/>
-          <w:szCs w:val="24"/>
-        </w:rPr>
-      </w:pPr>
-    </w:p>
-    <w:p>
-      <w:pPr>
-        <w:rPr>
-          <w:sz w:val="24"/>
-          <w:szCs w:val="24"/>
-        </w:rPr>
-      </w:pPr>
+        <w:pStyle w:val="Normal"/>
+        <w:spacing w:before="0" w:after="160"/>
+        <w:rPr>
+          <w:sz w:val="24"/>
+          <w:szCs w:val="24"/>
+        </w:rPr>
+      </w:pPr>
+      <w:r>
+        <w:rPr/>
+      </w:r>
     </w:p>
     <w:sectPr>
-      <w:pgSz w:w="11906" w:h="16838" w:orient="portrait"/>
-      <w:pgMar w:top="1440" w:right="1440" w:bottom="1440" w:left="1440" w:header="708" w:footer="708" w:gutter="0"/>
-      <w:cols w:space="708"/>
-      <w:docGrid w:linePitch="360"/>
+      <w:type w:val="nextPage"/>
+      <w:pgSz w:w="11906" w:h="16838"/>
+      <w:pgMar w:left="1440" w:right="1440" w:header="0" w:top="1440" w:footer="0" w:bottom="1440" w:gutter="0"/>
+      <w:pgNumType w:fmt="decimal"/>
+      <w:formProt w:val="false"/>
+      <w:textDirection w:val="lrTb"/>
+      <w:docGrid w:type="default" w:linePitch="360" w:charSpace="4096"/>
     </w:sectPr>
   </w:body>
 </w:document>
 </file>
 
 <file path=word/numbering.xml><?xml version="1.0" encoding="utf-8"?>
-<w:numbering xmlns:wpc="http://schemas.microsoft.com/office/word/2010/wordprocessingCanvas" xmlns:cx="http://schemas.microsoft.com/office/drawing/2014/chartex" xmlns:cx1="http://schemas.microsoft.com/office/drawing/2015/9/8/chartex" xmlns:cx2="http://schemas.microsoft.com/office/drawing/2015/10/21/chartex" xmlns:cx3="http://schemas.microsoft.com/office/drawing/2016/5/9/chartex" xmlns:cx4="http://schemas.microsoft.com/office/drawing/2016/5/10/chartex" xmlns:cx5="http://schemas.microsoft.com/office/drawing/2016/5/11/chartex" xmlns:cx6="http://schemas.microsoft.com/office/drawing/2016/5/12/chartex" xmlns:cx7="http://schemas.microsoft.com/office/drawing/2016/5/13/chartex" xmlns:cx8="http://schemas.microsoft.com/office/drawing/2016/5/14/chartex" xmlns:mc="http://schemas.openxmlformats.org/markup-compatibility/2006" xmlns:aink="http://schemas.microsoft.com/office/drawing/2016/ink" xmlns:am3d="http://schemas.microsoft.com/office/drawing/2017/model3d" xmlns:o="urn:schemas-microsoft-com:office:office" xmlns:r="http://schemas.openxmlformats.org/officeDocument/2006/relationships" xmlns:m="http://schemas.openxmlformats.org/officeDocument/2006/math" xmlns:v="urn:schemas-microsoft-com:vml" xmlns:wp14="http://schemas.microsoft.com/office/word/2010/wordprocessingDrawing" xmlns:wp="http://schemas.openxmlformats.org/drawingml/2006/wordprocessingDrawing" xmlns:w10="urn:schemas-microsoft-com:office:word" xmlns:w="http://schemas.openxmlformats.org/wordprocessingml/2006/main" xmlns:w14="http://schemas.microsoft.com/office/word/2010/wordml" xmlns:w15="http://schemas.microsoft.com/office/word/2012/wordml" xmlns:w16cex="http://schemas.microsoft.com/office/word/2018/wordml/cex" xmlns:w16cid="http://schemas.microsoft.com/office/word/2016/wordml/cid" xmlns:w16="http://schemas.microsoft.com/office/word/2018/wordml" xmlns:w16sdtdh="http://schemas.microsoft.com/office/word/2020/wordml/sdtdatahash" xmlns:w16se="http://schemas.microsoft.com/office/word/2015/wordml/symex" xmlns:wpg="http://schemas.microsoft.com/office/word/2010/wordprocessingGroup" xmlns:wpi="http://schemas.microsoft.com/office/word/2010/wordprocessingInk" xmlns:wne="http://schemas.microsoft.com/office/word/2006/wordml" xmlns:wps="http://schemas.microsoft.com/office/word/2010/wordprocessingShape" mc:Ignorable="w14 w15 w16se w16cid w16 w16cex w16sdtdh wp14">
-  <w:abstractNum w:abstractNumId="0" w15:restartNumberingAfterBreak="0">
-    <w:nsid w:val="31177932"/>
-    <w:multiLevelType w:val="hybridMultilevel"/>
-    <w:tmpl w:val="F93C1A78"/>
-    <w:lvl w:ilvl="0" w:tplc="DD4C4466">
+<w:numbering xmlns:w="http://schemas.openxmlformats.org/wordprocessingml/2006/main" xmlns:o="urn:schemas-microsoft-com:office:office" xmlns:r="http://schemas.openxmlformats.org/officeDocument/2006/relationships" xmlns:v="urn:schemas-microsoft-com:vml">
+  <w:abstractNum w:abstractNumId="1">
+    <w:lvl w:ilvl="0">
       <w:start w:val="1"/>
       <w:numFmt w:val="decimal"/>
       <w:lvlText w:val="%1."/>
       <w:lvlJc w:val="left"/>
       <w:pPr>
+        <w:tabs>
+          <w:tab w:val="num" w:pos="0"/>
+        </w:tabs>
         <w:ind w:left="720" w:hanging="360"/>
       </w:pPr>
-      <w:rPr>
-        <w:rFonts w:hint="default"/>
-        <w:i w:val="0"/>
-        <w:iCs w:val="0"/>
-      </w:rPr>
-    </w:lvl>
-    <w:lvl w:ilvl="1" w:tplc="0C090019" w:tentative="1">
+    </w:lvl>
+    <w:lvl w:ilvl="1">
       <w:start w:val="1"/>
       <w:numFmt w:val="lowerLetter"/>
       <w:lvlText w:val="%2."/>
       <w:lvlJc w:val="left"/>
       <w:pPr>
+        <w:tabs>
+          <w:tab w:val="num" w:pos="0"/>
+        </w:tabs>
         <w:ind w:left="1440" w:hanging="360"/>
       </w:pPr>
     </w:lvl>
-    <w:lvl w:ilvl="2" w:tplc="0C09001B" w:tentative="1">
+    <w:lvl w:ilvl="2">
       <w:start w:val="1"/>
       <w:numFmt w:val="lowerRoman"/>
       <w:lvlText w:val="%3."/>
       <w:lvlJc w:val="right"/>
       <w:pPr>
+        <w:tabs>
+          <w:tab w:val="num" w:pos="0"/>
+        </w:tabs>
         <w:ind w:left="2160" w:hanging="180"/>
       </w:pPr>
     </w:lvl>
-    <w:lvl w:ilvl="3" w:tplc="0C09000F" w:tentative="1">
+    <w:lvl w:ilvl="3">
       <w:start w:val="1"/>
       <w:numFmt w:val="decimal"/>
       <w:lvlText w:val="%4."/>
       <w:lvlJc w:val="left"/>
       <w:pPr>
+        <w:tabs>
+          <w:tab w:val="num" w:pos="0"/>
+        </w:tabs>
         <w:ind w:left="2880" w:hanging="360"/>
       </w:pPr>
     </w:lvl>
-    <w:lvl w:ilvl="4" w:tplc="0C090019" w:tentative="1">
+    <w:lvl w:ilvl="4">
       <w:start w:val="1"/>
       <w:numFmt w:val="lowerLetter"/>
       <w:lvlText w:val="%5."/>
       <w:lvlJc w:val="left"/>
       <w:pPr>
+        <w:tabs>
+          <w:tab w:val="num" w:pos="0"/>
+        </w:tabs>
         <w:ind w:left="3600" w:hanging="360"/>
       </w:pPr>
     </w:lvl>
-    <w:lvl w:ilvl="5" w:tplc="0C09001B" w:tentative="1">
+    <w:lvl w:ilvl="5">
       <w:start w:val="1"/>
       <w:numFmt w:val="lowerRoman"/>
       <w:lvlText w:val="%6."/>
       <w:lvlJc w:val="right"/>
       <w:pPr>
+        <w:tabs>
+          <w:tab w:val="num" w:pos="0"/>
+        </w:tabs>
         <w:ind w:left="4320" w:hanging="180"/>
       </w:pPr>
     </w:lvl>
-    <w:lvl w:ilvl="6" w:tplc="0C09000F" w:tentative="1">
+    <w:lvl w:ilvl="6">
       <w:start w:val="1"/>
       <w:numFmt w:val="decimal"/>
       <w:lvlText w:val="%7."/>
       <w:lvlJc w:val="left"/>
       <w:pPr>
+        <w:tabs>
+          <w:tab w:val="num" w:pos="0"/>
+        </w:tabs>
         <w:ind w:left="5040" w:hanging="360"/>
       </w:pPr>
     </w:lvl>
-    <w:lvl w:ilvl="7" w:tplc="0C090019" w:tentative="1">
+    <w:lvl w:ilvl="7">
       <w:start w:val="1"/>
       <w:numFmt w:val="lowerLetter"/>
       <w:lvlText w:val="%8."/>
       <w:lvlJc w:val="left"/>
       <w:pPr>
+        <w:tabs>
+          <w:tab w:val="num" w:pos="0"/>
+        </w:tabs>
         <w:ind w:left="5760" w:hanging="360"/>
       </w:pPr>
     </w:lvl>
-    <w:lvl w:ilvl="8" w:tplc="0C09001B" w:tentative="1">
+    <w:lvl w:ilvl="8">
       <w:start w:val="1"/>
       <w:numFmt w:val="lowerRoman"/>
       <w:lvlText w:val="%9."/>
       <w:lvlJc w:val="right"/>
       <w:pPr>
+        <w:tabs>
+          <w:tab w:val="num" w:pos="0"/>
+        </w:tabs>
         <w:ind w:left="6480" w:hanging="180"/>
       </w:pPr>
     </w:lvl>
   </w:abstractNum>
-  <w:abstractNum w:abstractNumId="1" w15:restartNumberingAfterBreak="0">
-    <w:nsid w:val="7C201E6C"/>
-    <w:multiLevelType w:val="hybridMultilevel"/>
-    <w:tmpl w:val="A7F2914A"/>
-    <w:lvl w:ilvl="0" w:tplc="0C09000F">
-      <w:start w:val="1"/>
-      <w:numFmt w:val="decimal"/>
-      <w:lvlText w:val="%1."/>
+  <w:abstractNum w:abstractNumId="2">
+    <w:lvl w:ilvl="0">
+      <w:start w:val="1"/>
+      <w:numFmt w:val="none"/>
+      <w:suff w:val="nothing"/>
+      <w:lvlText w:val=""/>
       <w:lvlJc w:val="left"/>
       <w:pPr>
-        <w:ind w:left="720" w:hanging="360"/>
-      </w:pPr>
-      <w:rPr>
-        <w:rFonts w:hint="default"/>
-      </w:rPr>
-    </w:lvl>
-    <w:lvl w:ilvl="1" w:tplc="0C090019" w:tentative="1">
-      <w:start w:val="1"/>
-      <w:numFmt w:val="lowerLetter"/>
-      <w:lvlText w:val="%2."/>
+        <w:tabs>
+          <w:tab w:val="num" w:pos="0"/>
+        </w:tabs>
+        <w:ind w:left="0" w:hanging="0"/>
+      </w:pPr>
+    </w:lvl>
+    <w:lvl w:ilvl="1">
+      <w:start w:val="1"/>
+      <w:numFmt w:val="none"/>
+      <w:suff w:val="nothing"/>
+      <w:lvlText w:val=""/>
       <w:lvlJc w:val="left"/>
       <w:pPr>
-        <w:ind w:left="1440" w:hanging="360"/>
-      </w:pPr>
-    </w:lvl>
-    <w:lvl w:ilvl="2" w:tplc="0C09001B" w:tentative="1">
-      <w:start w:val="1"/>
-      <w:numFmt w:val="lowerRoman"/>
-      <w:lvlText w:val="%3."/>
-      <w:lvlJc w:val="right"/>
-      <w:pPr>
-        <w:ind w:left="2160" w:hanging="180"/>
-      </w:pPr>
-    </w:lvl>
-    <w:lvl w:ilvl="3" w:tplc="0C09000F" w:tentative="1">
-      <w:start w:val="1"/>
-      <w:numFmt w:val="decimal"/>
-      <w:lvlText w:val="%4."/>
+        <w:tabs>
+          <w:tab w:val="num" w:pos="0"/>
+        </w:tabs>
+        <w:ind w:left="0" w:hanging="0"/>
+      </w:pPr>
+    </w:lvl>
+    <w:lvl w:ilvl="2">
+      <w:start w:val="1"/>
+      <w:numFmt w:val="none"/>
+      <w:suff w:val="nothing"/>
+      <w:lvlText w:val=""/>
       <w:lvlJc w:val="left"/>
       <w:pPr>
-        <w:ind w:left="2880" w:hanging="360"/>
-      </w:pPr>
-    </w:lvl>
-    <w:lvl w:ilvl="4" w:tplc="0C090019" w:tentative="1">
-      <w:start w:val="1"/>
-      <w:numFmt w:val="lowerLetter"/>
-      <w:lvlText w:val="%5."/>
+        <w:tabs>
+          <w:tab w:val="num" w:pos="0"/>
+        </w:tabs>
+        <w:ind w:left="0" w:hanging="0"/>
+      </w:pPr>
+    </w:lvl>
+    <w:lvl w:ilvl="3">
+      <w:start w:val="1"/>
+      <w:numFmt w:val="none"/>
+      <w:suff w:val="nothing"/>
+      <w:lvlText w:val=""/>
       <w:lvlJc w:val="left"/>
       <w:pPr>
-        <w:ind w:left="3600" w:hanging="360"/>
-      </w:pPr>
-    </w:lvl>
-    <w:lvl w:ilvl="5" w:tplc="0C09001B" w:tentative="1">
-      <w:start w:val="1"/>
-      <w:numFmt w:val="lowerRoman"/>
-      <w:lvlText w:val="%6."/>
-      <w:lvlJc w:val="right"/>
-      <w:pPr>
-        <w:ind w:left="4320" w:hanging="180"/>
-      </w:pPr>
-    </w:lvl>
-    <w:lvl w:ilvl="6" w:tplc="0C09000F" w:tentative="1">
-      <w:start w:val="1"/>
-      <w:numFmt w:val="decimal"/>
-      <w:lvlText w:val="%7."/>
+        <w:tabs>
+          <w:tab w:val="num" w:pos="0"/>
+        </w:tabs>
+        <w:ind w:left="0" w:hanging="0"/>
+      </w:pPr>
+    </w:lvl>
+    <w:lvl w:ilvl="4">
+      <w:start w:val="1"/>
+      <w:numFmt w:val="none"/>
+      <w:suff w:val="nothing"/>
+      <w:lvlText w:val=""/>
       <w:lvlJc w:val="left"/>
       <w:pPr>
-        <w:ind w:left="5040" w:hanging="360"/>
-      </w:pPr>
-    </w:lvl>
-    <w:lvl w:ilvl="7" w:tplc="0C090019" w:tentative="1">
-      <w:start w:val="1"/>
-      <w:numFmt w:val="lowerLetter"/>
-      <w:lvlText w:val="%8."/>
+        <w:tabs>
+          <w:tab w:val="num" w:pos="0"/>
+        </w:tabs>
+        <w:ind w:left="0" w:hanging="0"/>
+      </w:pPr>
+    </w:lvl>
+    <w:lvl w:ilvl="5">
+      <w:start w:val="1"/>
+      <w:numFmt w:val="none"/>
+      <w:suff w:val="nothing"/>
+      <w:lvlText w:val=""/>
       <w:lvlJc w:val="left"/>
       <w:pPr>
-        <w:ind w:left="5760" w:hanging="360"/>
-      </w:pPr>
-    </w:lvl>
-    <w:lvl w:ilvl="8" w:tplc="0C09001B" w:tentative="1">
-      <w:start w:val="1"/>
-      <w:numFmt w:val="lowerRoman"/>
-      <w:lvlText w:val="%9."/>
-      <w:lvlJc w:val="right"/>
-      <w:pPr>
-        <w:ind w:left="6480" w:hanging="180"/>
+        <w:tabs>
+          <w:tab w:val="num" w:pos="0"/>
+        </w:tabs>
+        <w:ind w:left="0" w:hanging="0"/>
+      </w:pPr>
+    </w:lvl>
+    <w:lvl w:ilvl="6">
+      <w:start w:val="1"/>
+      <w:numFmt w:val="none"/>
+      <w:suff w:val="nothing"/>
+      <w:lvlText w:val=""/>
+      <w:lvlJc w:val="left"/>
+      <w:pPr>
+        <w:tabs>
+          <w:tab w:val="num" w:pos="0"/>
+        </w:tabs>
+        <w:ind w:left="0" w:hanging="0"/>
+      </w:pPr>
+    </w:lvl>
+    <w:lvl w:ilvl="7">
+      <w:start w:val="1"/>
+      <w:numFmt w:val="none"/>
+      <w:suff w:val="nothing"/>
+      <w:lvlText w:val=""/>
+      <w:lvlJc w:val="left"/>
+      <w:pPr>
+        <w:tabs>
+          <w:tab w:val="num" w:pos="0"/>
+        </w:tabs>
+        <w:ind w:left="0" w:hanging="0"/>
+      </w:pPr>
+    </w:lvl>
+    <w:lvl w:ilvl="8">
+      <w:start w:val="1"/>
+      <w:numFmt w:val="none"/>
+      <w:suff w:val="nothing"/>
+      <w:lvlText w:val=""/>
+      <w:lvlJc w:val="left"/>
+      <w:pPr>
+        <w:tabs>
+          <w:tab w:val="num" w:pos="0"/>
+        </w:tabs>
+        <w:ind w:left="0" w:hanging="0"/>
       </w:pPr>
     </w:lvl>
   </w:abstractNum>
@@ -654,17 +621,17 @@
     <w:abstractNumId w:val="1"/>
   </w:num>
   <w:num w:numId="2">
-    <w:abstractNumId w:val="0"/>
+    <w:abstractNumId w:val="2"/>
   </w:num>
 </w:numbering>
 </file>
 
 <file path=word/styles.xml><?xml version="1.0" encoding="utf-8"?>
-<w:styles xmlns:wp14="http://schemas.microsoft.com/office/word/2010/wordprocessingDrawing" xmlns:mc="http://schemas.openxmlformats.org/markup-compatibility/2006" xmlns:r="http://schemas.openxmlformats.org/officeDocument/2006/relationships" xmlns:w="http://schemas.openxmlformats.org/wordprocessingml/2006/main" xmlns:w14="http://schemas.microsoft.com/office/word/2010/wordml" xmlns:w15="http://schemas.microsoft.com/office/word/2012/wordml" xmlns:w16cex="http://schemas.microsoft.com/office/word/2018/wordml/cex" xmlns:w16cid="http://schemas.microsoft.com/office/word/2016/wordml/cid" xmlns:w16="http://schemas.microsoft.com/office/word/2018/wordml" xmlns:w16sdtdh="http://schemas.microsoft.com/office/word/2020/wordml/sdtdatahash" xmlns:w16se="http://schemas.microsoft.com/office/word/2015/wordml/symex" mc:Ignorable="w14 w15 w16se w16cid w16 w16cex w16sdtdh wp14">
+<w:styles xmlns:w="http://schemas.openxmlformats.org/wordprocessingml/2006/main" xmlns:w14="http://schemas.microsoft.com/office/word/2010/wordml" xmlns:mc="http://schemas.openxmlformats.org/markup-compatibility/2006" mc:Ignorable="w14">
   <w:docDefaults>
     <w:rPrDefault>
       <w:rPr>
-        <w:rFonts w:asciiTheme="minorHAnsi" w:hAnsiTheme="minorHAnsi" w:eastAsiaTheme="minorHAnsi" w:cstheme="minorBidi"/>
+        <w:rFonts w:ascii="Calibri" w:hAnsi="Calibri" w:eastAsia="Calibri" w:cs="" w:asciiTheme="minorHAnsi" w:cstheme="minorBidi" w:eastAsiaTheme="minorHAnsi" w:hAnsiTheme="minorHAnsi"/>
         <w:sz w:val="22"/>
         <w:szCs w:val="22"/>
         <w:lang w:val="en-AU" w:eastAsia="en-US" w:bidi="ar-SA"/>
@@ -672,7 +639,7 @@
     </w:rPrDefault>
     <w:pPrDefault>
       <w:pPr>
-        <w:spacing w:after="160" w:line="259" w:lineRule="auto"/>
+        <w:suppressAutoHyphens w:val="true"/>
       </w:pPr>
     </w:pPrDefault>
   </w:docDefaults>
@@ -1057,15 +1024,109 @@
   <w:style w:type="paragraph" w:styleId="Normal" w:default="1">
     <w:name w:val="Normal"/>
     <w:qFormat/>
-    <w:rsid w:val="006733CD"/>
+    <w:rsid w:val="006733cd"/>
+    <w:pPr>
+      <w:widowControl/>
+      <w:bidi w:val="0"/>
+      <w:spacing w:lineRule="auto" w:line="259" w:before="0" w:after="160"/>
+      <w:jc w:val="left"/>
+    </w:pPr>
+    <w:rPr>
+      <w:rFonts w:ascii="Calibri" w:hAnsi="Calibri" w:eastAsia="Calibri" w:cs="" w:asciiTheme="minorHAnsi" w:cstheme="minorBidi" w:eastAsiaTheme="minorHAnsi" w:hAnsiTheme="minorHAnsi"/>
+      <w:color w:val="auto"/>
+      <w:kern w:val="0"/>
+      <w:sz w:val="22"/>
+      <w:szCs w:val="22"/>
+      <w:lang w:val="en-AU" w:eastAsia="en-US" w:bidi="ar-SA"/>
+    </w:rPr>
   </w:style>
   <w:style w:type="character" w:styleId="DefaultParagraphFont" w:default="1">
     <w:name w:val="Default Paragraph Font"/>
     <w:uiPriority w:val="1"/>
     <w:semiHidden/>
     <w:unhideWhenUsed/>
+    <w:qFormat/>
+    <w:rPr/>
   </w:style>
-  <w:style w:type="table" w:styleId="TableNormal" w:default="1">
+  <w:style w:type="paragraph" w:styleId="Heading">
+    <w:name w:val="Heading"/>
+    <w:basedOn w:val="Normal"/>
+    <w:next w:val="TextBody"/>
+    <w:qFormat/>
+    <w:pPr>
+      <w:keepNext w:val="true"/>
+      <w:spacing w:before="240" w:after="120"/>
+    </w:pPr>
+    <w:rPr>
+      <w:rFonts w:ascii="Liberation Sans" w:hAnsi="Liberation Sans" w:eastAsia="Noto Sans CJK SC" w:cs="Lohit Devanagari"/>
+      <w:sz w:val="28"/>
+      <w:szCs w:val="28"/>
+    </w:rPr>
+  </w:style>
+  <w:style w:type="paragraph" w:styleId="TextBody">
+    <w:name w:val="Body Text"/>
+    <w:basedOn w:val="Normal"/>
+    <w:pPr>
+      <w:spacing w:lineRule="auto" w:line="276" w:before="0" w:after="140"/>
+    </w:pPr>
+    <w:rPr/>
+  </w:style>
+  <w:style w:type="paragraph" w:styleId="List">
+    <w:name w:val="List"/>
+    <w:basedOn w:val="TextBody"/>
+    <w:pPr/>
+    <w:rPr>
+      <w:rFonts w:cs="Lohit Devanagari"/>
+    </w:rPr>
+  </w:style>
+  <w:style w:type="paragraph" w:styleId="Caption">
+    <w:name w:val="Caption"/>
+    <w:basedOn w:val="Normal"/>
+    <w:qFormat/>
+    <w:pPr>
+      <w:suppressLineNumbers/>
+      <w:spacing w:before="120" w:after="120"/>
+    </w:pPr>
+    <w:rPr>
+      <w:rFonts w:cs="Lohit Devanagari"/>
+      <w:i/>
+      <w:iCs/>
+      <w:sz w:val="24"/>
+      <w:szCs w:val="24"/>
+    </w:rPr>
+  </w:style>
+  <w:style w:type="paragraph" w:styleId="Index">
+    <w:name w:val="Index"/>
+    <w:basedOn w:val="Normal"/>
+    <w:qFormat/>
+    <w:pPr>
+      <w:suppressLineNumbers/>
+    </w:pPr>
+    <w:rPr>
+      <w:rFonts w:cs="Lohit Devanagari"/>
+    </w:rPr>
+  </w:style>
+  <w:style w:type="paragraph" w:styleId="ListParagraph">
+    <w:name w:val="List Paragraph"/>
+    <w:basedOn w:val="Normal"/>
+    <w:uiPriority w:val="34"/>
+    <w:qFormat/>
+    <w:rsid w:val="006733cd"/>
+    <w:pPr>
+      <w:spacing w:before="0" w:after="160"/>
+      <w:ind w:left="720" w:hanging="0"/>
+      <w:contextualSpacing/>
+    </w:pPr>
+    <w:rPr/>
+  </w:style>
+  <w:style w:type="numbering" w:styleId="NoList" w:default="1">
+    <w:name w:val="No List"/>
+    <w:uiPriority w:val="99"/>
+    <w:semiHidden/>
+    <w:unhideWhenUsed/>
+    <w:qFormat/>
+  </w:style>
+  <w:style w:type="table" w:default="1" w:styleId="TableNormal">
     <w:name w:val="Normal Table"/>
     <w:uiPriority w:val="99"/>
     <w:semiHidden/>
@@ -1079,23 +1140,6 @@
         <w:right w:w="108" w:type="dxa"/>
       </w:tblCellMar>
     </w:tblPr>
-  </w:style>
-  <w:style w:type="numbering" w:styleId="NoList" w:default="1">
-    <w:name w:val="No List"/>
-    <w:uiPriority w:val="99"/>
-    <w:semiHidden/>
-    <w:unhideWhenUsed/>
-  </w:style>
-  <w:style w:type="paragraph" w:styleId="ListParagraph">
-    <w:name w:val="List Paragraph"/>
-    <w:basedOn w:val="Normal"/>
-    <w:uiPriority w:val="34"/>
-    <w:qFormat/>
-    <w:rsid w:val="006733CD"/>
-    <w:pPr>
-      <w:ind w:left="720"/>
-      <w:contextualSpacing/>
-    </w:pPr>
   </w:style>
 </w:styles>
 </file>
@@ -1396,21 +1440,6 @@
 </file>
 
 <file path=customXml/item1.xml><?xml version="1.0" encoding="utf-8"?>
-<p:properties xmlns:p="http://schemas.microsoft.com/office/2006/metadata/properties" xmlns:xsi="http://www.w3.org/2001/XMLSchema-instance" xmlns:pc="http://schemas.microsoft.com/office/infopath/2007/PartnerControls">
-  <documentManagement/>
-</p:properties>
-</file>
-
-<file path=customXml/item2.xml><?xml version="1.0" encoding="utf-8"?>
-<?mso-contentType ?>
-<FormTemplates xmlns="http://schemas.microsoft.com/sharepoint/v3/contenttype/forms">
-  <Display>DocumentLibraryForm</Display>
-  <Edit>DocumentLibraryForm</Edit>
-  <New>DocumentLibraryForm</New>
-</FormTemplates>
-</file>
-
-<file path=customXml/item3.xml><?xml version="1.0" encoding="utf-8"?>
 <ct:contentTypeSchema xmlns:ct="http://schemas.microsoft.com/office/2006/metadata/contentType" xmlns:ma="http://schemas.microsoft.com/office/2006/metadata/properties/metaAttributes" ct:_="" ma:_="" ma:contentTypeName="Document" ma:contentTypeID="0x010100A75CB92040FF544A96B3C731EA010023" ma:contentTypeVersion="8" ma:contentTypeDescription="Create a new document." ma:contentTypeScope="" ma:versionID="cda221f2f990c07e66aa5e76c9b9a414">
   <xsd:schema xmlns:xsd="http://www.w3.org/2001/XMLSchema" xmlns:xs="http://www.w3.org/2001/XMLSchema" xmlns:p="http://schemas.microsoft.com/office/2006/metadata/properties" xmlns:ns2="bc1daaa4-4f48-4a86-812b-e046c91a6a19" targetNamespace="http://schemas.microsoft.com/office/2006/metadata/properties" ma:root="true" ma:fieldsID="878495fa6101257e0f3a72a553c0a287" ns2:_="">
     <xsd:import namespace="bc1daaa4-4f48-4a86-812b-e046c91a6a19"/>
@@ -1582,13 +1611,23 @@
 </ct:contentTypeSchema>
 </file>
 
+<file path=customXml/item2.xml><?xml version="1.0" encoding="utf-8"?>
+<?mso-contentType ?>
+<FormTemplates xmlns="http://schemas.microsoft.com/sharepoint/v3/contenttype/forms">
+  <Display>DocumentLibraryForm</Display>
+  <Edit>DocumentLibraryForm</Edit>
+  <New>DocumentLibraryForm</New>
+</FormTemplates>
+</file>
+
+<file path=customXml/item3.xml><?xml version="1.0" encoding="utf-8"?>
+<p:properties xmlns:p="http://schemas.microsoft.com/office/2006/metadata/properties" xmlns:xsi="http://www.w3.org/2001/XMLSchema-instance" xmlns:pc="http://schemas.microsoft.com/office/infopath/2007/PartnerControls">
+  <documentManagement/>
+</p:properties>
+</file>
+
 <file path=customXml/itemProps1.xml><?xml version="1.0" encoding="utf-8"?>
-<ds:datastoreItem xmlns:ds="http://schemas.openxmlformats.org/officeDocument/2006/customXml" ds:itemID="{91037A38-6877-437C-BA1E-8725B03CDEAB}">
-  <ds:schemaRefs>
-    <ds:schemaRef ds:uri="http://schemas.microsoft.com/office/2006/metadata/properties"/>
-    <ds:schemaRef ds:uri="http://schemas.microsoft.com/office/infopath/2007/PartnerControls"/>
-  </ds:schemaRefs>
-</ds:datastoreItem>
+<ds:datastoreItem xmlns:ds="http://schemas.openxmlformats.org/officeDocument/2006/customXml" ds:itemID="{B0F40D7F-1C51-415C-8D65-9294E1A0AB5B}"/>
 </file>
 
 <file path=customXml/itemProps2.xml><?xml version="1.0" encoding="utf-8"?>
@@ -1600,5 +1639,10 @@
 </file>
 
 <file path=customXml/itemProps3.xml><?xml version="1.0" encoding="utf-8"?>
-<ds:datastoreItem xmlns:ds="http://schemas.openxmlformats.org/officeDocument/2006/customXml" ds:itemID="{B0F40D7F-1C51-415C-8D65-9294E1A0AB5B}"/>
+<ds:datastoreItem xmlns:ds="http://schemas.openxmlformats.org/officeDocument/2006/customXml" ds:itemID="{91037A38-6877-437C-BA1E-8725B03CDEAB}">
+  <ds:schemaRefs>
+    <ds:schemaRef ds:uri="http://schemas.microsoft.com/office/2006/metadata/properties"/>
+    <ds:schemaRef ds:uri="http://schemas.microsoft.com/office/infopath/2007/PartnerControls"/>
+  </ds:schemaRefs>
+</ds:datastoreItem>
 </file>
</xml_diff>